<commit_message>
Change in achievement report
</commit_message>
<xml_diff>
--- a/api/src/main/resources/templates/student_achievement_report_inc_exam_template.docx
+++ b/api/src/main/resources/templates/student_achievement_report_inc_exam_template.docx
@@ -392,7 +392,25 @@
                 <w:sz w:val="18"/>
                 <w:szCs w:val="18"/>
               </w:rPr>
-              <w:t>{d.demographics.gradRequirementYear}</w:t>
+              <w:t>{d.demographics.grad</w:t>
+            </w:r>
+            <w:r>
+              <w:rPr>
+                <w:b/>
+                <w:sz w:val="18"/>
+                <w:szCs w:val="18"/>
+              </w:rPr>
+              <w:t>Program</w:t>
+            </w:r>
+            <w:bookmarkStart w:id="0" w:name="_GoBack"/>
+            <w:bookmarkEnd w:id="0"/>
+            <w:r>
+              <w:rPr>
+                <w:b/>
+                <w:sz w:val="18"/>
+                <w:szCs w:val="18"/>
+              </w:rPr>
+              <w:t>}</w:t>
             </w:r>
           </w:p>
         </w:tc>
@@ -3208,8 +3226,6 @@
               </w:rPr>
               <w:t>dentAssessment[i].exceededWriteFlag</w:t>
             </w:r>
-            <w:bookmarkStart w:id="0" w:name="_GoBack"/>
-            <w:bookmarkEnd w:id="0"/>
             <w:r>
               <w:rPr>
                 <w:sz w:val="14"/>
@@ -4207,7 +4223,7 @@
         <w:noProof/>
         <w:color w:val="4F81BD" w:themeColor="accent1"/>
       </w:rPr>
-      <w:t>2</w:t>
+      <w:t>1</w:t>
     </w:r>
     <w:r>
       <w:rPr>
@@ -5322,12 +5338,9 @@
 </file>
 
 <file path=customXml/item1.xml><?xml version="1.0" encoding="utf-8"?>
-<?mso-contentType ?>
-<FormTemplates xmlns="http://schemas.microsoft.com/sharepoint/v3/contenttype/forms">
-  <Display>DocumentLibraryForm</Display>
-  <Edit>DocumentLibraryForm</Edit>
-  <New>DocumentLibraryForm</New>
-</FormTemplates>
+<p:properties xmlns:p="http://schemas.microsoft.com/office/2006/metadata/properties" xmlns:xsi="http://www.w3.org/2001/XMLSchema-instance" xmlns:pc="http://schemas.microsoft.com/office/infopath/2007/PartnerControls">
+  <documentManagement/>
+</p:properties>
 </file>
 
 <file path=customXml/item2.xml><?xml version="1.0" encoding="utf-8"?>
@@ -5445,9 +5458,12 @@
 </file>
 
 <file path=customXml/item3.xml><?xml version="1.0" encoding="utf-8"?>
-<p:properties xmlns:p="http://schemas.microsoft.com/office/2006/metadata/properties" xmlns:xsi="http://www.w3.org/2001/XMLSchema-instance" xmlns:pc="http://schemas.microsoft.com/office/infopath/2007/PartnerControls">
-  <documentManagement/>
-</p:properties>
+<?mso-contentType ?>
+<FormTemplates xmlns="http://schemas.microsoft.com/sharepoint/v3/contenttype/forms">
+  <Display>DocumentLibraryForm</Display>
+  <Edit>DocumentLibraryForm</Edit>
+  <New>DocumentLibraryForm</New>
+</FormTemplates>
 </file>
 
 <file path=customXml/item4.xml><?xml version="1.0" encoding="utf-8"?>
@@ -5455,9 +5471,10 @@
 </file>
 
 <file path=customXml/itemProps1.xml><?xml version="1.0" encoding="utf-8"?>
-<ds:datastoreItem xmlns:ds="http://schemas.openxmlformats.org/officeDocument/2006/customXml" ds:itemID="{715C603A-115D-49B7-9245-AB6C7E19A667}">
+<ds:datastoreItem xmlns:ds="http://schemas.openxmlformats.org/officeDocument/2006/customXml" ds:itemID="{153342A8-8A56-40BF-92D6-39EA4A8C7892}">
   <ds:schemaRefs>
-    <ds:schemaRef ds:uri="http://schemas.microsoft.com/sharepoint/v3/contenttype/forms"/>
+    <ds:schemaRef ds:uri="http://schemas.microsoft.com/office/2006/metadata/properties"/>
+    <ds:schemaRef ds:uri="http://schemas.microsoft.com/office/infopath/2007/PartnerControls"/>
   </ds:schemaRefs>
 </ds:datastoreItem>
 </file>
@@ -5479,16 +5496,15 @@
 </file>
 
 <file path=customXml/itemProps3.xml><?xml version="1.0" encoding="utf-8"?>
-<ds:datastoreItem xmlns:ds="http://schemas.openxmlformats.org/officeDocument/2006/customXml" ds:itemID="{153342A8-8A56-40BF-92D6-39EA4A8C7892}">
+<ds:datastoreItem xmlns:ds="http://schemas.openxmlformats.org/officeDocument/2006/customXml" ds:itemID="{715C603A-115D-49B7-9245-AB6C7E19A667}">
   <ds:schemaRefs>
-    <ds:schemaRef ds:uri="http://schemas.microsoft.com/office/2006/metadata/properties"/>
-    <ds:schemaRef ds:uri="http://schemas.microsoft.com/office/infopath/2007/PartnerControls"/>
+    <ds:schemaRef ds:uri="http://schemas.microsoft.com/sharepoint/v3/contenttype/forms"/>
   </ds:schemaRefs>
 </ds:datastoreItem>
 </file>
 
 <file path=customXml/itemProps4.xml><?xml version="1.0" encoding="utf-8"?>
-<ds:datastoreItem xmlns:ds="http://schemas.openxmlformats.org/officeDocument/2006/customXml" ds:itemID="{5BA29E11-F655-4937-AEC8-FAB0D96ECAC8}">
+<ds:datastoreItem xmlns:ds="http://schemas.openxmlformats.org/officeDocument/2006/customXml" ds:itemID="{E9A94896-F93B-4339-9880-9F783E31AF44}">
   <ds:schemaRefs>
     <ds:schemaRef ds:uri="http://schemas.openxmlformats.org/officeDocument/2006/bibliography"/>
   </ds:schemaRefs>

</xml_diff>